<commit_message>
update: atualizacao no curriculo disponivel para download
</commit_message>
<xml_diff>
--- a/assets/downloads/JOÃO CARLOS SILVA NASCIMENTO.docx
+++ b/assets/downloads/JOÃO CARLOS SILVA NASCIMENTO.docx
@@ -126,12 +126,7 @@
         <w:t xml:space="preserve"> Brasil</w:t>
       </w:r>
     </w:p>
-    <w:p>
-      <w:pPr>
-        <w:pStyle w:val="Subttulo"/>
-        <w:jc w:val="center"/>
-      </w:pPr>
-    </w:p>
+    <w:p/>
     <w:p>
       <w:pPr>
         <w:sectPr>
@@ -177,39 +172,184 @@
       <w:r>
         <w:t xml:space="preserve">E-mail: </w:t>
       </w:r>
+      <w:r>
+        <w:t>joaocsnprofissional@gmail.com</w:t>
+      </w:r>
+    </w:p>
+    <w:p>
+      <w:pPr>
+        <w:spacing w:after="40"/>
+      </w:pPr>
+    </w:p>
+    <w:p>
+      <w:pPr>
+        <w:spacing w:after="40"/>
+        <w:jc w:val="center"/>
+        <w:rPr>
+          <w:b/>
+          <w:sz w:val="30"/>
+          <w:szCs w:val="30"/>
+        </w:rPr>
+      </w:pPr>
+      <w:r>
+        <w:rPr>
+          <w:b/>
+          <w:sz w:val="30"/>
+          <w:szCs w:val="30"/>
+        </w:rPr>
+        <w:t>Links</w:t>
+      </w:r>
+    </w:p>
+    <w:p>
+      <w:pPr>
+        <w:spacing w:after="60"/>
+        <w:rPr>
+          <w:b/>
+        </w:rPr>
+      </w:pPr>
+      <w:proofErr w:type="spellStart"/>
+      <w:r>
+        <w:rPr>
+          <w:b/>
+        </w:rPr>
+        <w:t>LinkedIn</w:t>
+      </w:r>
+      <w:proofErr w:type="spellEnd"/>
+      <w:r>
+        <w:rPr>
+          <w:b/>
+        </w:rPr>
+        <w:t>:</w:t>
+      </w:r>
+    </w:p>
+    <w:p>
+      <w:pPr>
+        <w:spacing w:after="60"/>
+      </w:pPr>
+      <w:r>
+        <w:t>https://www</w:t>
+      </w:r>
+      <w:r>
+        <w:t>.linkedin.com/in/joaocsn1861999</w:t>
+      </w:r>
+    </w:p>
+    <w:p>
+      <w:pPr>
+        <w:spacing w:after="60"/>
+        <w:ind w:right="70"/>
+      </w:pPr>
+      <w:proofErr w:type="spellStart"/>
+      <w:r>
+        <w:rPr>
+          <w:b/>
+        </w:rPr>
+        <w:t>Alura</w:t>
+      </w:r>
+      <w:proofErr w:type="spellEnd"/>
+      <w:r>
+        <w:rPr>
+          <w:b/>
+        </w:rPr>
+        <w:t>:</w:t>
+      </w:r>
+      <w:r>
+        <w:t xml:space="preserve"> </w:t>
+      </w:r>
+      <w:r>
+        <w:t>https://cursos.alura.com.br/user/joaocsn1861999</w:t>
+      </w:r>
+      <w:r>
+        <w:br/>
+      </w:r>
+    </w:p>
+    <w:p>
+      <w:pPr>
+        <w:pStyle w:val="PargrafodaLista"/>
+        <w:spacing w:after="60"/>
+        <w:ind w:left="0" w:right="70"/>
+        <w:jc w:val="center"/>
+        <w:rPr>
+          <w:b/>
+          <w:sz w:val="30"/>
+          <w:szCs w:val="30"/>
+        </w:rPr>
+      </w:pPr>
+      <w:r>
+        <w:rPr>
+          <w:b/>
+          <w:sz w:val="30"/>
+          <w:szCs w:val="30"/>
+        </w:rPr>
+        <w:t>Formação</w:t>
+      </w:r>
       <w:bookmarkStart w:id="0" w:name="_GoBack"/>
       <w:bookmarkEnd w:id="0"/>
-      <w:r>
-        <w:fldChar w:fldCharType="begin"/>
-      </w:r>
-      <w:r>
-        <w:instrText xml:space="preserve"> HYPERLINK "mailto:joaocsnprofissional@gmail.com" </w:instrText>
-      </w:r>
-      <w:r>
-        <w:fldChar w:fldCharType="separate"/>
-      </w:r>
-      <w:r>
-        <w:rPr>
-          <w:rStyle w:val="Hyperlink"/>
-        </w:rPr>
-        <w:t>joaocsnprofissional@gmail.com</w:t>
-      </w:r>
-      <w:r>
-        <w:rPr>
-          <w:rStyle w:val="Hyperlink"/>
-        </w:rPr>
-        <w:fldChar w:fldCharType="end"/>
-      </w:r>
-    </w:p>
-    <w:p>
-      <w:pPr>
-        <w:spacing w:after="40"/>
-        <w:jc w:val="center"/>
-      </w:pPr>
-    </w:p>
-    <w:p>
-      <w:pPr>
-        <w:spacing w:after="40"/>
+    </w:p>
+    <w:p>
+      <w:pPr>
+        <w:pStyle w:val="PargrafodaLista"/>
+        <w:spacing w:after="60"/>
+        <w:ind w:left="0" w:right="70"/>
+        <w:rPr>
+          <w:b/>
+        </w:rPr>
+      </w:pPr>
+      <w:r>
+        <w:rPr>
+          <w:b/>
+        </w:rPr>
+        <w:t>Graduação tecnóloga em Análise e Desenvolvimento de Sistemas, UNIASSELVI, Maracanaú</w:t>
+      </w:r>
+    </w:p>
+    <w:p>
+      <w:pPr>
+        <w:pStyle w:val="PargrafodaLista"/>
+        <w:spacing w:after="60"/>
+        <w:ind w:left="0" w:right="70"/>
+        <w:rPr>
+          <w:rFonts w:asciiTheme="majorHAnsi" w:hAnsiTheme="majorHAnsi" w:cstheme="majorHAnsi"/>
+          <w:b/>
+        </w:rPr>
+      </w:pPr>
+      <w:r>
+        <w:rPr>
+          <w:rFonts w:asciiTheme="majorHAnsi" w:hAnsiTheme="majorHAnsi" w:cstheme="majorHAnsi"/>
+          <w:b/>
+        </w:rPr>
+        <w:t xml:space="preserve">Novembro/2023 </w:t>
+      </w:r>
+      <w:r>
+        <w:rPr>
+          <w:rFonts w:asciiTheme="majorHAnsi" w:hAnsiTheme="majorHAnsi" w:cstheme="majorHAnsi"/>
+          <w:b/>
+        </w:rPr>
+        <w:t>–</w:t>
+      </w:r>
+      <w:r>
+        <w:rPr>
+          <w:rFonts w:asciiTheme="majorHAnsi" w:hAnsiTheme="majorHAnsi" w:cstheme="majorHAnsi"/>
+          <w:b/>
+        </w:rPr>
+        <w:t xml:space="preserve"> </w:t>
+      </w:r>
+      <w:r>
+        <w:rPr>
+          <w:rFonts w:asciiTheme="majorHAnsi" w:hAnsiTheme="majorHAnsi" w:cstheme="majorHAnsi"/>
+          <w:b/>
+        </w:rPr>
+        <w:t>Presente</w:t>
+      </w:r>
+    </w:p>
+    <w:p>
+      <w:pPr>
+        <w:pStyle w:val="PargrafodaLista"/>
+        <w:spacing w:after="60"/>
+        <w:ind w:left="0" w:right="70"/>
+      </w:pPr>
+    </w:p>
+    <w:p>
+      <w:pPr>
+        <w:spacing w:after="60"/>
         <w:jc w:val="center"/>
         <w:rPr>
           <w:b/>
@@ -223,7 +363,407 @@
           <w:sz w:val="30"/>
           <w:szCs w:val="30"/>
         </w:rPr>
-        <w:t>Links</w:t>
+        <w:t>Tecnologias</w:t>
+      </w:r>
+    </w:p>
+    <w:p>
+      <w:pPr>
+        <w:spacing w:after="60"/>
+        <w:rPr>
+          <w:u w:val="single"/>
+        </w:rPr>
+      </w:pPr>
+      <w:r>
+        <w:rPr>
+          <w:b/>
+        </w:rPr>
+        <w:t>Front-</w:t>
+      </w:r>
+      <w:proofErr w:type="spellStart"/>
+      <w:r>
+        <w:rPr>
+          <w:b/>
+        </w:rPr>
+        <w:t>end</w:t>
+      </w:r>
+      <w:proofErr w:type="spellEnd"/>
+      <w:r>
+        <w:rPr>
+          <w:b/>
+        </w:rPr>
+        <w:t>:</w:t>
+      </w:r>
+      <w:r>
+        <w:t xml:space="preserve"> HTML5, CSS3, </w:t>
+      </w:r>
+      <w:proofErr w:type="spellStart"/>
+      <w:r>
+        <w:t>JavaScript</w:t>
+      </w:r>
+      <w:proofErr w:type="spellEnd"/>
+      <w:r>
+        <w:t xml:space="preserve">, </w:t>
+      </w:r>
+      <w:proofErr w:type="spellStart"/>
+      <w:r>
+        <w:t>TypeScript</w:t>
+      </w:r>
+      <w:proofErr w:type="spellEnd"/>
+      <w:r>
+        <w:t>, Angular.</w:t>
+      </w:r>
+    </w:p>
+    <w:p>
+      <w:pPr>
+        <w:spacing w:after="60"/>
+        <w:rPr>
+          <w:u w:val="single"/>
+        </w:rPr>
+      </w:pPr>
+      <w:r>
+        <w:rPr>
+          <w:b/>
+        </w:rPr>
+        <w:t>Back-</w:t>
+      </w:r>
+      <w:proofErr w:type="spellStart"/>
+      <w:r>
+        <w:rPr>
+          <w:b/>
+        </w:rPr>
+        <w:t>end</w:t>
+      </w:r>
+      <w:proofErr w:type="spellEnd"/>
+      <w:r>
+        <w:rPr>
+          <w:b/>
+        </w:rPr>
+        <w:t>:</w:t>
+      </w:r>
+      <w:r>
+        <w:t xml:space="preserve"> Node</w:t>
+      </w:r>
+      <w:r>
+        <w:t>.js, Express.js, MySQL, API REST</w:t>
+      </w:r>
+      <w:r>
+        <w:t>, JWT.</w:t>
+      </w:r>
+    </w:p>
+    <w:p>
+      <w:pPr>
+        <w:spacing w:after="60"/>
+        <w:rPr>
+          <w:u w:val="single"/>
+        </w:rPr>
+      </w:pPr>
+      <w:r>
+        <w:rPr>
+          <w:b/>
+        </w:rPr>
+        <w:t>Ferramentas:</w:t>
+      </w:r>
+      <w:r>
+        <w:t xml:space="preserve"> </w:t>
+      </w:r>
+      <w:proofErr w:type="spellStart"/>
+      <w:r>
+        <w:t>Git</w:t>
+      </w:r>
+      <w:proofErr w:type="spellEnd"/>
+      <w:r>
+        <w:t xml:space="preserve">, </w:t>
+      </w:r>
+      <w:proofErr w:type="spellStart"/>
+      <w:r>
+        <w:t>GitHub</w:t>
+      </w:r>
+      <w:proofErr w:type="spellEnd"/>
+      <w:r>
+        <w:t xml:space="preserve">, </w:t>
+      </w:r>
+      <w:proofErr w:type="spellStart"/>
+      <w:r>
+        <w:t>Postman</w:t>
+      </w:r>
+      <w:proofErr w:type="spellEnd"/>
+      <w:r>
+        <w:t>.</w:t>
+      </w:r>
+    </w:p>
+    <w:p>
+      <w:pPr>
+        <w:spacing w:after="60"/>
+        <w:jc w:val="center"/>
+      </w:pPr>
+    </w:p>
+    <w:p>
+      <w:pPr>
+        <w:spacing w:after="60"/>
+        <w:jc w:val="center"/>
+        <w:rPr>
+          <w:b/>
+          <w:sz w:val="30"/>
+          <w:szCs w:val="30"/>
+        </w:rPr>
+      </w:pPr>
+      <w:r>
+        <w:rPr>
+          <w:b/>
+          <w:sz w:val="30"/>
+          <w:szCs w:val="30"/>
+        </w:rPr>
+        <w:t>Competências</w:t>
+      </w:r>
+    </w:p>
+    <w:p>
+      <w:pPr>
+        <w:spacing w:after="60"/>
+      </w:pPr>
+      <w:r>
+        <w:t>Responsabilidade</w:t>
+      </w:r>
+      <w:r>
+        <w:t>, c</w:t>
+      </w:r>
+      <w:r>
+        <w:t>omunicação</w:t>
+      </w:r>
+      <w:r>
+        <w:t>, o</w:t>
+      </w:r>
+      <w:r>
+        <w:t>rganização</w:t>
+      </w:r>
+      <w:r>
+        <w:t>, f</w:t>
+      </w:r>
+      <w:r>
+        <w:t>lexibilidade</w:t>
+      </w:r>
+      <w:r>
+        <w:t xml:space="preserve"> e t</w:t>
+      </w:r>
+      <w:r>
+        <w:t>rabalho em equipe</w:t>
+      </w:r>
+      <w:r>
+        <w:t>.</w:t>
+      </w:r>
+    </w:p>
+    <w:p>
+      <w:pPr>
+        <w:pStyle w:val="PargrafodaLista"/>
+        <w:spacing w:after="60"/>
+      </w:pPr>
+    </w:p>
+    <w:p>
+      <w:pPr>
+        <w:spacing w:after="60"/>
+        <w:jc w:val="center"/>
+        <w:rPr>
+          <w:b/>
+          <w:sz w:val="30"/>
+          <w:szCs w:val="30"/>
+        </w:rPr>
+      </w:pPr>
+      <w:r>
+        <w:rPr>
+          <w:b/>
+          <w:sz w:val="30"/>
+          <w:szCs w:val="30"/>
+        </w:rPr>
+        <w:t>Perfil</w:t>
+      </w:r>
+    </w:p>
+    <w:p>
+      <w:pPr>
+        <w:spacing w:after="60"/>
+      </w:pPr>
+      <w:r>
+        <w:t xml:space="preserve">Estudante de Análise e Desenvolvimento de Sistemas com foco em desenvolvimento web </w:t>
+      </w:r>
+      <w:proofErr w:type="spellStart"/>
+      <w:r>
+        <w:t>fullstack</w:t>
+      </w:r>
+      <w:proofErr w:type="spellEnd"/>
+      <w:r>
+        <w:t xml:space="preserve">, atuando com tecnologias como Angular, </w:t>
+      </w:r>
+      <w:proofErr w:type="spellStart"/>
+      <w:r>
+        <w:t>TypeScript</w:t>
+      </w:r>
+      <w:proofErr w:type="spellEnd"/>
+      <w:r>
+        <w:t xml:space="preserve">, Node.js, Express, MySQL e API </w:t>
+      </w:r>
+      <w:proofErr w:type="spellStart"/>
+      <w:r>
+        <w:t>RESTful</w:t>
+      </w:r>
+      <w:proofErr w:type="spellEnd"/>
+      <w:r>
+        <w:t>. Experiência prática em projetos com autenticação, CRUD, envio de e-mails, JWT, e banco de dados relacionais e não-relacionais. Interesse em atuar como desenvolvedor júnior em projetos reais com foco em aprendizado, entrega de valor e trabalho em equipe.</w:t>
+      </w:r>
+    </w:p>
+    <w:p>
+      <w:pPr>
+        <w:spacing w:after="60"/>
+        <w:rPr>
+          <w:u w:val="single"/>
+        </w:rPr>
+      </w:pPr>
+    </w:p>
+    <w:p>
+      <w:pPr>
+        <w:spacing w:after="60"/>
+        <w:ind w:left="284"/>
+        <w:jc w:val="center"/>
+        <w:rPr>
+          <w:rFonts w:cstheme="minorHAnsi"/>
+          <w:b/>
+          <w:color w:val="0F141F"/>
+          <w:sz w:val="30"/>
+          <w:szCs w:val="30"/>
+        </w:rPr>
+      </w:pPr>
+      <w:r>
+        <w:rPr>
+          <w:rFonts w:cstheme="minorHAnsi"/>
+          <w:b/>
+          <w:color w:val="0F141F"/>
+          <w:sz w:val="30"/>
+          <w:szCs w:val="30"/>
+        </w:rPr>
+        <w:t>Projetos práticos</w:t>
+      </w:r>
+    </w:p>
+    <w:p>
+      <w:pPr>
+        <w:spacing w:after="60"/>
+        <w:ind w:left="284"/>
+        <w:rPr>
+          <w:rFonts w:cstheme="minorHAnsi"/>
+          <w:b/>
+          <w:color w:val="0F141F"/>
+          <w:szCs w:val="20"/>
+        </w:rPr>
+      </w:pPr>
+      <w:r>
+        <w:rPr>
+          <w:rFonts w:cstheme="minorHAnsi"/>
+          <w:b/>
+          <w:color w:val="0F141F"/>
+          <w:szCs w:val="20"/>
+        </w:rPr>
+        <w:t>Aplicação para c</w:t>
+      </w:r>
+      <w:r>
+        <w:rPr>
+          <w:rFonts w:cstheme="minorHAnsi"/>
+          <w:b/>
+          <w:color w:val="0F141F"/>
+          <w:szCs w:val="20"/>
+        </w:rPr>
+        <w:t>ontrole de estoque</w:t>
+      </w:r>
+      <w:r>
+        <w:rPr>
+          <w:rFonts w:cstheme="minorHAnsi"/>
+          <w:b/>
+          <w:color w:val="0F141F"/>
+          <w:szCs w:val="20"/>
+        </w:rPr>
+        <w:t xml:space="preserve"> com Angular</w:t>
+      </w:r>
+    </w:p>
+    <w:p>
+      <w:pPr>
+        <w:spacing w:after="60"/>
+        <w:ind w:left="284"/>
+        <w:rPr>
+          <w:rFonts w:cstheme="minorHAnsi"/>
+          <w:color w:val="0F141F"/>
+          <w:szCs w:val="20"/>
+        </w:rPr>
+      </w:pPr>
+      <w:r>
+        <w:rPr>
+          <w:rFonts w:cstheme="minorHAnsi"/>
+          <w:color w:val="0F141F"/>
+          <w:szCs w:val="20"/>
+        </w:rPr>
+        <w:t>Nesse projeto</w:t>
+      </w:r>
+      <w:r>
+        <w:rPr>
+          <w:rFonts w:cstheme="minorHAnsi"/>
+          <w:color w:val="0F141F"/>
+          <w:szCs w:val="20"/>
+        </w:rPr>
+        <w:t xml:space="preserve"> é possível</w:t>
+      </w:r>
+      <w:r>
+        <w:rPr>
+          <w:rFonts w:cstheme="minorHAnsi"/>
+          <w:color w:val="0F141F"/>
+          <w:szCs w:val="20"/>
+        </w:rPr>
+        <w:t xml:space="preserve"> gerenciar o estoque da empresa onde trabalho atualmente.</w:t>
+      </w:r>
+      <w:r>
+        <w:rPr>
+          <w:rFonts w:cstheme="minorHAnsi"/>
+          <w:color w:val="0F141F"/>
+          <w:szCs w:val="20"/>
+        </w:rPr>
+        <w:t xml:space="preserve"> Foram usados Angular na versão 17 e </w:t>
+      </w:r>
+      <w:proofErr w:type="spellStart"/>
+      <w:r>
+        <w:rPr>
+          <w:rFonts w:cstheme="minorHAnsi"/>
+          <w:color w:val="0F141F"/>
+          <w:szCs w:val="20"/>
+        </w:rPr>
+        <w:t>Firebase</w:t>
+      </w:r>
+      <w:proofErr w:type="spellEnd"/>
+      <w:r>
+        <w:rPr>
+          <w:rFonts w:cstheme="minorHAnsi"/>
+          <w:color w:val="0F141F"/>
+          <w:szCs w:val="20"/>
+        </w:rPr>
+        <w:t xml:space="preserve"> para autenticação de usuários e bancos de dados não relacional(</w:t>
+      </w:r>
+      <w:proofErr w:type="spellStart"/>
+      <w:r>
+        <w:rPr>
+          <w:rFonts w:cstheme="minorHAnsi"/>
+          <w:color w:val="0F141F"/>
+          <w:szCs w:val="20"/>
+        </w:rPr>
+        <w:t>NoSQL</w:t>
+      </w:r>
+      <w:proofErr w:type="spellEnd"/>
+      <w:r>
+        <w:rPr>
+          <w:rFonts w:cstheme="minorHAnsi"/>
+          <w:color w:val="0F141F"/>
+          <w:szCs w:val="20"/>
+        </w:rPr>
+        <w:t>) para persistência de dados.</w:t>
+      </w:r>
+      <w:r>
+        <w:rPr>
+          <w:rFonts w:cstheme="minorHAnsi"/>
+          <w:color w:val="0F141F"/>
+          <w:szCs w:val="20"/>
+        </w:rPr>
+        <w:t xml:space="preserve"> Funcionalidades:</w:t>
       </w:r>
     </w:p>
     <w:p>
@@ -231,216 +771,69 @@
         <w:pStyle w:val="PargrafodaLista"/>
         <w:numPr>
           <w:ilvl w:val="0"/>
-          <w:numId w:val="4"/>
+          <w:numId w:val="6"/>
         </w:numPr>
         <w:spacing w:after="60"/>
-        <w:ind w:left="0" w:firstLine="426"/>
-      </w:pPr>
-      <w:proofErr w:type="spellStart"/>
-      <w:r>
-        <w:t>LinkedIn</w:t>
-      </w:r>
-      <w:proofErr w:type="spellEnd"/>
-      <w:r>
-        <w:t>:</w:t>
-      </w:r>
-      <w:r>
-        <w:t xml:space="preserve"> </w:t>
-      </w:r>
-      <w:hyperlink r:id="rId6" w:history="1">
-        <w:r>
-          <w:rPr>
-            <w:rStyle w:val="Hyperlink"/>
-          </w:rPr>
-          <w:t>https://www.linkedin.com/in/joaocsn1861999/</w:t>
-        </w:r>
-      </w:hyperlink>
+        <w:rPr>
+          <w:rFonts w:cstheme="minorHAnsi"/>
+          <w:color w:val="0F141F"/>
+          <w:szCs w:val="20"/>
+        </w:rPr>
+      </w:pPr>
+      <w:r>
+        <w:rPr>
+          <w:rFonts w:cstheme="minorHAnsi"/>
+          <w:color w:val="0F141F"/>
+          <w:szCs w:val="20"/>
+        </w:rPr>
+        <w:t>Autenticação</w:t>
+      </w:r>
+      <w:r>
+        <w:rPr>
+          <w:rFonts w:cstheme="minorHAnsi"/>
+          <w:color w:val="0F141F"/>
+          <w:szCs w:val="20"/>
+        </w:rPr>
+        <w:t xml:space="preserve"> de usuários</w:t>
+      </w:r>
+      <w:r>
+        <w:rPr>
+          <w:rFonts w:cstheme="minorHAnsi"/>
+          <w:color w:val="0F141F"/>
+          <w:szCs w:val="20"/>
+        </w:rPr>
+        <w:t>.</w:t>
+      </w:r>
     </w:p>
     <w:p>
       <w:pPr>
         <w:pStyle w:val="PargrafodaLista"/>
         <w:numPr>
           <w:ilvl w:val="0"/>
-          <w:numId w:val="4"/>
+          <w:numId w:val="6"/>
         </w:numPr>
         <w:spacing w:after="60"/>
-        <w:ind w:left="0" w:right="70" w:firstLine="426"/>
-      </w:pPr>
-      <w:proofErr w:type="spellStart"/>
-      <w:r>
-        <w:t>Alura</w:t>
-      </w:r>
-      <w:proofErr w:type="spellEnd"/>
-      <w:r>
-        <w:t>:</w:t>
-      </w:r>
-      <w:r>
-        <w:t xml:space="preserve"> </w:t>
-      </w:r>
-      <w:hyperlink r:id="rId7" w:history="1">
-        <w:r>
-          <w:rPr>
-            <w:rStyle w:val="Hyperlink"/>
-          </w:rPr>
-          <w:t>https://cursos.alura.com.br/user/joaocsn1861999</w:t>
-        </w:r>
-      </w:hyperlink>
-      <w:r>
-        <w:br/>
-      </w:r>
-    </w:p>
-    <w:p>
-      <w:pPr>
-        <w:pStyle w:val="PargrafodaLista"/>
-        <w:spacing w:after="60"/>
-        <w:ind w:left="0" w:right="70"/>
-        <w:jc w:val="center"/>
-        <w:rPr>
-          <w:b/>
-          <w:sz w:val="30"/>
-          <w:szCs w:val="30"/>
-        </w:rPr>
-      </w:pPr>
-      <w:r>
-        <w:rPr>
-          <w:b/>
-          <w:sz w:val="30"/>
-          <w:szCs w:val="30"/>
-        </w:rPr>
-        <w:t>Formação</w:t>
-      </w:r>
-    </w:p>
-    <w:p>
-      <w:pPr>
-        <w:pStyle w:val="PargrafodaLista"/>
-        <w:spacing w:after="60"/>
-        <w:ind w:left="0" w:right="70"/>
-        <w:rPr>
-          <w:b/>
-        </w:rPr>
-      </w:pPr>
-      <w:r>
-        <w:rPr>
-          <w:b/>
-        </w:rPr>
-        <w:t>Graduação tecnóloga em Análise e Desenvolvimento de Sistemas, UNIASSELVI, Maracanaú</w:t>
-      </w:r>
-    </w:p>
-    <w:p>
-      <w:pPr>
-        <w:pStyle w:val="PargrafodaLista"/>
-        <w:spacing w:after="60"/>
-        <w:ind w:left="0" w:right="70"/>
-        <w:rPr>
-          <w:rFonts w:asciiTheme="majorHAnsi" w:hAnsiTheme="majorHAnsi" w:cstheme="majorHAnsi"/>
-          <w:b/>
-        </w:rPr>
-      </w:pPr>
-      <w:r>
-        <w:rPr>
-          <w:rFonts w:asciiTheme="majorHAnsi" w:hAnsiTheme="majorHAnsi" w:cstheme="majorHAnsi"/>
-          <w:b/>
-        </w:rPr>
-        <w:t xml:space="preserve">Novembro/2023 </w:t>
-      </w:r>
-      <w:r>
-        <w:rPr>
-          <w:rFonts w:asciiTheme="majorHAnsi" w:hAnsiTheme="majorHAnsi" w:cstheme="majorHAnsi"/>
-          <w:b/>
-        </w:rPr>
-        <w:t>–</w:t>
-      </w:r>
-      <w:r>
-        <w:rPr>
-          <w:rFonts w:asciiTheme="majorHAnsi" w:hAnsiTheme="majorHAnsi" w:cstheme="majorHAnsi"/>
-          <w:b/>
-        </w:rPr>
-        <w:t xml:space="preserve"> </w:t>
-      </w:r>
-      <w:r>
-        <w:rPr>
-          <w:rFonts w:asciiTheme="majorHAnsi" w:hAnsiTheme="majorHAnsi" w:cstheme="majorHAnsi"/>
-          <w:b/>
-        </w:rPr>
-        <w:t>Presente</w:t>
-      </w:r>
-    </w:p>
-    <w:p>
-      <w:pPr>
-        <w:pStyle w:val="PargrafodaLista"/>
-        <w:spacing w:after="60"/>
-        <w:ind w:left="0" w:right="70"/>
-        <w:rPr>
-          <w:rFonts w:cstheme="minorHAnsi"/>
-        </w:rPr>
-      </w:pPr>
-      <w:r>
-        <w:rPr>
-          <w:rFonts w:cstheme="minorHAnsi"/>
-        </w:rPr>
-        <w:t>Com in</w:t>
-      </w:r>
-      <w:r>
-        <w:rPr>
-          <w:rFonts w:cstheme="minorHAnsi"/>
-        </w:rPr>
-        <w:t>í</w:t>
-      </w:r>
-      <w:r>
-        <w:rPr>
-          <w:rFonts w:cstheme="minorHAnsi"/>
-        </w:rPr>
-        <w:t xml:space="preserve">cio em </w:t>
-      </w:r>
-      <w:r>
-        <w:rPr>
-          <w:rFonts w:cstheme="minorHAnsi"/>
-        </w:rPr>
-        <w:t>novembro</w:t>
-      </w:r>
-      <w:r>
-        <w:rPr>
-          <w:rFonts w:cstheme="minorHAnsi"/>
-        </w:rPr>
-        <w:t xml:space="preserve"> de 2023 e previsão de concluir em </w:t>
-      </w:r>
-      <w:r>
-        <w:rPr>
-          <w:rFonts w:cstheme="minorHAnsi"/>
-        </w:rPr>
-        <w:t>dezembro</w:t>
-      </w:r>
-      <w:r>
-        <w:rPr>
-          <w:rFonts w:cstheme="minorHAnsi"/>
-        </w:rPr>
-        <w:t xml:space="preserve"> de 2025, já tenho 50% do curso concluído, com destaque nas disciplinas já concluídas como Introdução ao Desenvolvimento WEB com nota média 9.5/10 e Linguagens de Programação com nota média 9.2/10.</w:t>
-      </w:r>
-    </w:p>
-    <w:p>
-      <w:pPr>
-        <w:pStyle w:val="PargrafodaLista"/>
-        <w:spacing w:after="60"/>
-        <w:ind w:left="426" w:right="70"/>
-      </w:pPr>
-    </w:p>
-    <w:p>
-      <w:pPr>
-        <w:spacing w:after="60"/>
-        <w:jc w:val="center"/>
-        <w:rPr>
-          <w:b/>
-          <w:sz w:val="30"/>
-          <w:szCs w:val="30"/>
-        </w:rPr>
-      </w:pPr>
-      <w:r>
-        <w:rPr>
-          <w:b/>
-          <w:sz w:val="30"/>
-          <w:szCs w:val="30"/>
-        </w:rPr>
-        <w:t>Tecnologias</w:t>
+        <w:rPr>
+          <w:rFonts w:cstheme="minorHAnsi"/>
+          <w:color w:val="0F141F"/>
+          <w:szCs w:val="20"/>
+        </w:rPr>
+      </w:pPr>
+      <w:r>
+        <w:rPr>
+          <w:rFonts w:cstheme="minorHAnsi"/>
+          <w:color w:val="0F141F"/>
+          <w:szCs w:val="20"/>
+        </w:rPr>
+        <w:t>Proteção de rotas</w:t>
+      </w:r>
+      <w:r>
+        <w:rPr>
+          <w:rFonts w:cstheme="minorHAnsi"/>
+          <w:color w:val="0F141F"/>
+          <w:szCs w:val="20"/>
+        </w:rPr>
+        <w:t xml:space="preserve"> do sistema.</w:t>
       </w:r>
     </w:p>
     <w:p>
@@ -448,20 +841,38 @@
         <w:pStyle w:val="PargrafodaLista"/>
         <w:numPr>
           <w:ilvl w:val="0"/>
-          <w:numId w:val="3"/>
+          <w:numId w:val="6"/>
         </w:numPr>
         <w:spacing w:after="60"/>
-      </w:pPr>
-      <w:proofErr w:type="spellStart"/>
-      <w:r>
-        <w:t>Java</w:t>
-      </w:r>
-      <w:r>
-        <w:t>Script</w:t>
-      </w:r>
-      <w:proofErr w:type="spellEnd"/>
-      <w:r>
-        <w:t xml:space="preserve"> </w:t>
+        <w:rPr>
+          <w:rFonts w:cstheme="minorHAnsi"/>
+          <w:color w:val="0F141F"/>
+          <w:szCs w:val="20"/>
+        </w:rPr>
+      </w:pPr>
+      <w:r>
+        <w:rPr>
+          <w:rFonts w:cstheme="minorHAnsi"/>
+          <w:color w:val="0F141F"/>
+          <w:szCs w:val="20"/>
+        </w:rPr>
+        <w:t>Consulta, c</w:t>
+      </w:r>
+      <w:r>
+        <w:rPr>
+          <w:rFonts w:cstheme="minorHAnsi"/>
+          <w:color w:val="0F141F"/>
+          <w:szCs w:val="20"/>
+        </w:rPr>
+        <w:t>adastro, edição e exclusão de produtos</w:t>
+      </w:r>
+      <w:r>
+        <w:rPr>
+          <w:rFonts w:cstheme="minorHAnsi"/>
+          <w:color w:val="0F141F"/>
+          <w:szCs w:val="20"/>
+        </w:rPr>
+        <w:t xml:space="preserve"> (CRUD).</w:t>
       </w:r>
     </w:p>
     <w:p>
@@ -469,27 +880,69 @@
         <w:pStyle w:val="PargrafodaLista"/>
         <w:numPr>
           <w:ilvl w:val="0"/>
-          <w:numId w:val="3"/>
+          <w:numId w:val="6"/>
         </w:numPr>
         <w:spacing w:after="60"/>
-      </w:pPr>
-      <w:proofErr w:type="spellStart"/>
-      <w:r>
-        <w:t>TypeScript</w:t>
-      </w:r>
-      <w:proofErr w:type="spellEnd"/>
+        <w:rPr>
+          <w:rFonts w:cstheme="minorHAnsi"/>
+          <w:color w:val="0F141F"/>
+          <w:szCs w:val="20"/>
+        </w:rPr>
+      </w:pPr>
+      <w:r>
+        <w:rPr>
+          <w:rFonts w:cstheme="minorHAnsi"/>
+          <w:color w:val="0F141F"/>
+          <w:szCs w:val="20"/>
+        </w:rPr>
+        <w:t xml:space="preserve">Registros </w:t>
+      </w:r>
+      <w:r>
+        <w:rPr>
+          <w:rFonts w:cstheme="minorHAnsi"/>
+          <w:color w:val="0F141F"/>
+          <w:szCs w:val="20"/>
+        </w:rPr>
+        <w:t>de entradas e saídas de produtos</w:t>
+      </w:r>
+      <w:r>
+        <w:rPr>
+          <w:rFonts w:cstheme="minorHAnsi"/>
+          <w:color w:val="0F141F"/>
+          <w:szCs w:val="20"/>
+        </w:rPr>
+        <w:t>, incluindo detalhes como usuário</w:t>
+      </w:r>
+      <w:r>
+        <w:rPr>
+          <w:rFonts w:cstheme="minorHAnsi"/>
+          <w:color w:val="0F141F"/>
+          <w:szCs w:val="20"/>
+        </w:rPr>
+        <w:t xml:space="preserve"> responsável, funcionário responsável e categorias.</w:t>
+      </w:r>
     </w:p>
     <w:p>
       <w:pPr>
         <w:pStyle w:val="PargrafodaLista"/>
         <w:numPr>
           <w:ilvl w:val="0"/>
-          <w:numId w:val="3"/>
+          <w:numId w:val="6"/>
         </w:numPr>
         <w:spacing w:after="60"/>
-      </w:pPr>
-      <w:r>
-        <w:t>Angular Framework</w:t>
+        <w:rPr>
+          <w:rFonts w:cstheme="minorHAnsi"/>
+          <w:color w:val="0F141F"/>
+          <w:szCs w:val="20"/>
+        </w:rPr>
+      </w:pPr>
+      <w:r>
+        <w:rPr>
+          <w:rFonts w:cstheme="minorHAnsi"/>
+          <w:color w:val="0F141F"/>
+          <w:szCs w:val="20"/>
+        </w:rPr>
+        <w:t>Emissão de relatórios de consumos mensal.</w:t>
       </w:r>
     </w:p>
     <w:p>
@@ -497,47 +950,22 @@
         <w:pStyle w:val="PargrafodaLista"/>
         <w:numPr>
           <w:ilvl w:val="0"/>
-          <w:numId w:val="3"/>
+          <w:numId w:val="6"/>
         </w:numPr>
         <w:spacing w:after="60"/>
-      </w:pPr>
-      <w:proofErr w:type="spellStart"/>
-      <w:r>
-        <w:t>Git</w:t>
-      </w:r>
-      <w:proofErr w:type="spellEnd"/>
-      <w:r>
-        <w:t xml:space="preserve"> e </w:t>
-      </w:r>
-      <w:proofErr w:type="spellStart"/>
-      <w:r>
-        <w:t>GitHub</w:t>
-      </w:r>
-      <w:proofErr w:type="spellEnd"/>
-    </w:p>
-    <w:p>
-      <w:pPr>
-        <w:spacing w:after="60"/>
-        <w:jc w:val="center"/>
-      </w:pPr>
-    </w:p>
-    <w:p>
-      <w:pPr>
-        <w:spacing w:after="60"/>
-        <w:jc w:val="center"/>
-        <w:rPr>
-          <w:b/>
-          <w:sz w:val="30"/>
-          <w:szCs w:val="30"/>
-        </w:rPr>
-      </w:pPr>
-      <w:r>
-        <w:rPr>
-          <w:b/>
-          <w:sz w:val="30"/>
-          <w:szCs w:val="30"/>
-        </w:rPr>
-        <w:t>Competências</w:t>
+        <w:rPr>
+          <w:rFonts w:cstheme="minorHAnsi"/>
+          <w:color w:val="0F141F"/>
+          <w:szCs w:val="20"/>
+        </w:rPr>
+      </w:pPr>
+      <w:r>
+        <w:rPr>
+          <w:rFonts w:cstheme="minorHAnsi"/>
+          <w:color w:val="0F141F"/>
+          <w:szCs w:val="20"/>
+        </w:rPr>
+        <w:t>Alerta de produtos com estoque baixo.</w:t>
       </w:r>
     </w:p>
     <w:p>
@@ -545,12 +973,130 @@
         <w:pStyle w:val="PargrafodaLista"/>
         <w:numPr>
           <w:ilvl w:val="0"/>
-          <w:numId w:val="2"/>
+          <w:numId w:val="6"/>
         </w:numPr>
         <w:spacing w:after="60"/>
-      </w:pPr>
-      <w:r>
-        <w:t>Responsabilidade</w:t>
+        <w:rPr>
+          <w:rFonts w:cstheme="minorHAnsi"/>
+          <w:color w:val="0F141F"/>
+          <w:szCs w:val="20"/>
+        </w:rPr>
+      </w:pPr>
+      <w:r>
+        <w:rPr>
+          <w:rFonts w:cstheme="minorHAnsi"/>
+          <w:color w:val="0F141F"/>
+          <w:szCs w:val="20"/>
+        </w:rPr>
+        <w:t>Lista de compras para facilitar a reposição.</w:t>
+      </w:r>
+    </w:p>
+    <w:p>
+      <w:pPr>
+        <w:spacing w:after="60"/>
+        <w:rPr>
+          <w:rFonts w:cstheme="minorHAnsi"/>
+          <w:b/>
+          <w:color w:val="0F141F"/>
+          <w:szCs w:val="20"/>
+        </w:rPr>
+      </w:pPr>
+    </w:p>
+    <w:p>
+      <w:pPr>
+        <w:spacing w:after="60"/>
+        <w:rPr>
+          <w:rFonts w:cstheme="minorHAnsi"/>
+          <w:b/>
+          <w:color w:val="0F141F"/>
+          <w:szCs w:val="20"/>
+        </w:rPr>
+      </w:pPr>
+      <w:r>
+        <w:rPr>
+          <w:rFonts w:cstheme="minorHAnsi"/>
+          <w:b/>
+          <w:color w:val="0F141F"/>
+          <w:szCs w:val="20"/>
+        </w:rPr>
+        <w:t>Projeto na faculdade - API REST para site</w:t>
+      </w:r>
+      <w:r>
+        <w:rPr>
+          <w:rFonts w:cstheme="minorHAnsi"/>
+          <w:b/>
+          <w:color w:val="0F141F"/>
+          <w:szCs w:val="20"/>
+        </w:rPr>
+        <w:t xml:space="preserve"> de publicações sobre Conselho Tutelar</w:t>
+      </w:r>
+    </w:p>
+    <w:p>
+      <w:pPr>
+        <w:spacing w:after="60"/>
+        <w:rPr>
+          <w:rFonts w:cstheme="minorHAnsi"/>
+          <w:color w:val="0F141F"/>
+          <w:szCs w:val="20"/>
+        </w:rPr>
+      </w:pPr>
+      <w:r>
+        <w:rPr>
+          <w:rFonts w:cstheme="minorHAnsi"/>
+          <w:color w:val="0F141F"/>
+          <w:szCs w:val="20"/>
+        </w:rPr>
+        <w:t xml:space="preserve">Nesse projeto, fiquei encarregado por construir um </w:t>
+      </w:r>
+      <w:proofErr w:type="spellStart"/>
+      <w:r>
+        <w:rPr>
+          <w:rFonts w:cstheme="minorHAnsi"/>
+          <w:color w:val="0F141F"/>
+          <w:szCs w:val="20"/>
+        </w:rPr>
+        <w:t>back-end</w:t>
+      </w:r>
+      <w:proofErr w:type="spellEnd"/>
+      <w:r>
+        <w:rPr>
+          <w:rFonts w:cstheme="minorHAnsi"/>
+          <w:color w:val="0F141F"/>
+          <w:szCs w:val="20"/>
+        </w:rPr>
+        <w:t xml:space="preserve"> com No</w:t>
+      </w:r>
+      <w:r>
+        <w:rPr>
+          <w:rFonts w:cstheme="minorHAnsi"/>
+          <w:color w:val="0F141F"/>
+          <w:szCs w:val="20"/>
+        </w:rPr>
+        <w:t>de.js utilizando</w:t>
+      </w:r>
+      <w:r>
+        <w:rPr>
+          <w:rFonts w:cstheme="minorHAnsi"/>
+          <w:color w:val="0F141F"/>
+          <w:szCs w:val="20"/>
+        </w:rPr>
+        <w:t xml:space="preserve"> Express </w:t>
+      </w:r>
+      <w:r>
+        <w:rPr>
+          <w:rFonts w:cstheme="minorHAnsi"/>
+          <w:color w:val="0F141F"/>
+          <w:szCs w:val="20"/>
+        </w:rPr>
+        <w:t xml:space="preserve">e banco de dados MySQL </w:t>
+      </w:r>
+      <w:r>
+        <w:rPr>
+          <w:rFonts w:cstheme="minorHAnsi"/>
+          <w:color w:val="0F141F"/>
+          <w:szCs w:val="20"/>
+        </w:rPr>
+        <w:t>com as seguintes funcionalidades:</w:t>
       </w:r>
     </w:p>
     <w:p>
@@ -558,12 +1104,64 @@
         <w:pStyle w:val="PargrafodaLista"/>
         <w:numPr>
           <w:ilvl w:val="0"/>
-          <w:numId w:val="2"/>
+          <w:numId w:val="8"/>
         </w:numPr>
         <w:spacing w:after="60"/>
-      </w:pPr>
-      <w:r>
-        <w:t>Comunicação</w:t>
+        <w:rPr>
+          <w:rFonts w:cstheme="minorHAnsi"/>
+          <w:color w:val="0F141F"/>
+          <w:szCs w:val="20"/>
+        </w:rPr>
+      </w:pPr>
+      <w:r>
+        <w:rPr>
+          <w:rFonts w:cstheme="minorHAnsi"/>
+          <w:color w:val="0F141F"/>
+          <w:szCs w:val="20"/>
+        </w:rPr>
+        <w:t>Autenticação de usuários</w:t>
+      </w:r>
+      <w:r>
+        <w:rPr>
+          <w:rFonts w:cstheme="minorHAnsi"/>
+          <w:color w:val="0F141F"/>
+          <w:szCs w:val="20"/>
+        </w:rPr>
+        <w:t xml:space="preserve"> </w:t>
+      </w:r>
+      <w:r>
+        <w:rPr>
+          <w:rFonts w:cstheme="minorHAnsi"/>
+          <w:color w:val="0F141F"/>
+          <w:szCs w:val="20"/>
+        </w:rPr>
+        <w:t>com</w:t>
+      </w:r>
+      <w:r>
+        <w:rPr>
+          <w:rFonts w:cstheme="minorHAnsi"/>
+          <w:color w:val="0F141F"/>
+          <w:szCs w:val="20"/>
+        </w:rPr>
+        <w:t xml:space="preserve"> JWT (</w:t>
+      </w:r>
+      <w:proofErr w:type="spellStart"/>
+      <w:r>
+        <w:rPr>
+          <w:rFonts w:cstheme="minorHAnsi"/>
+          <w:color w:val="0F141F"/>
+          <w:szCs w:val="20"/>
+        </w:rPr>
+        <w:t>Json</w:t>
+      </w:r>
+      <w:proofErr w:type="spellEnd"/>
+      <w:r>
+        <w:rPr>
+          <w:rFonts w:cstheme="minorHAnsi"/>
+          <w:color w:val="0F141F"/>
+          <w:szCs w:val="20"/>
+        </w:rPr>
+        <w:t xml:space="preserve"> Web Token).</w:t>
       </w:r>
     </w:p>
     <w:p>
@@ -571,12 +1169,22 @@
         <w:pStyle w:val="PargrafodaLista"/>
         <w:numPr>
           <w:ilvl w:val="0"/>
-          <w:numId w:val="2"/>
+          <w:numId w:val="8"/>
         </w:numPr>
         <w:spacing w:after="60"/>
-      </w:pPr>
-      <w:r>
-        <w:t>Organização</w:t>
+        <w:rPr>
+          <w:rFonts w:cstheme="minorHAnsi"/>
+          <w:color w:val="0F141F"/>
+          <w:szCs w:val="20"/>
+        </w:rPr>
+      </w:pPr>
+      <w:r>
+        <w:rPr>
+          <w:rFonts w:cstheme="minorHAnsi"/>
+          <w:color w:val="0F141F"/>
+          <w:szCs w:val="20"/>
+        </w:rPr>
+        <w:t>CRUD de usuários.</w:t>
       </w:r>
     </w:p>
     <w:p>
@@ -584,12 +1192,22 @@
         <w:pStyle w:val="PargrafodaLista"/>
         <w:numPr>
           <w:ilvl w:val="0"/>
-          <w:numId w:val="2"/>
+          <w:numId w:val="8"/>
         </w:numPr>
         <w:spacing w:after="60"/>
-      </w:pPr>
-      <w:r>
-        <w:t>Flexibilidade</w:t>
+        <w:rPr>
+          <w:rFonts w:cstheme="minorHAnsi"/>
+          <w:color w:val="0F141F"/>
+          <w:szCs w:val="20"/>
+        </w:rPr>
+      </w:pPr>
+      <w:r>
+        <w:rPr>
+          <w:rFonts w:cstheme="minorHAnsi"/>
+          <w:color w:val="0F141F"/>
+          <w:szCs w:val="20"/>
+        </w:rPr>
+        <w:t>Recuperação de senha por e-mail.</w:t>
       </w:r>
     </w:p>
     <w:p>
@@ -597,397 +1215,68 @@
         <w:pStyle w:val="PargrafodaLista"/>
         <w:numPr>
           <w:ilvl w:val="0"/>
-          <w:numId w:val="2"/>
+          <w:numId w:val="8"/>
         </w:numPr>
         <w:spacing w:after="60"/>
-      </w:pPr>
-      <w:r>
-        <w:t>Trabalho em equipe</w:t>
-      </w:r>
-    </w:p>
-    <w:p>
-      <w:pPr>
-        <w:spacing w:after="60"/>
-        <w:jc w:val="center"/>
-      </w:pPr>
-    </w:p>
-    <w:p>
-      <w:pPr>
-        <w:spacing w:after="60"/>
-      </w:pPr>
-    </w:p>
-    <w:p>
-      <w:pPr>
-        <w:spacing w:after="60"/>
-        <w:jc w:val="center"/>
-      </w:pPr>
-    </w:p>
-    <w:p>
-      <w:pPr>
-        <w:spacing w:after="60"/>
-        <w:jc w:val="center"/>
-        <w:rPr>
-          <w:b/>
-          <w:sz w:val="30"/>
-          <w:szCs w:val="30"/>
-        </w:rPr>
-      </w:pPr>
-      <w:r>
-        <w:rPr>
-          <w:b/>
-          <w:sz w:val="30"/>
-          <w:szCs w:val="30"/>
-        </w:rPr>
-        <w:lastRenderedPageBreak/>
-        <w:t>Perfil</w:t>
+        <w:rPr>
+          <w:rFonts w:cstheme="minorHAnsi"/>
+          <w:color w:val="0F141F"/>
+          <w:szCs w:val="20"/>
+        </w:rPr>
+      </w:pPr>
+      <w:r>
+        <w:rPr>
+          <w:rFonts w:cstheme="minorHAnsi"/>
+          <w:color w:val="0F141F"/>
+          <w:szCs w:val="20"/>
+        </w:rPr>
+        <w:t>Enviar e-mail de contato.</w:t>
+      </w:r>
+    </w:p>
+    <w:p>
+      <w:pPr>
+        <w:pStyle w:val="PargrafodaLista"/>
+        <w:numPr>
+          <w:ilvl w:val="0"/>
+          <w:numId w:val="8"/>
+        </w:numPr>
+        <w:spacing w:after="60"/>
+        <w:rPr>
+          <w:rFonts w:cstheme="minorHAnsi"/>
+          <w:color w:val="0F141F"/>
+          <w:szCs w:val="20"/>
+        </w:rPr>
+      </w:pPr>
+      <w:r>
+        <w:rPr>
+          <w:rFonts w:cstheme="minorHAnsi"/>
+          <w:color w:val="0F141F"/>
+          <w:szCs w:val="20"/>
+        </w:rPr>
+        <w:t>CRUD de publicações incluindo envio de imagens.</w:t>
       </w:r>
     </w:p>
     <w:p>
       <w:pPr>
         <w:spacing w:after="60"/>
         <w:ind w:left="284"/>
-      </w:pPr>
-      <w:r>
-        <w:t>Profissional de TI desde 2019, atuando como suporte técnico e supervisor de suporte técnico, em transição para a área de desenvolvimento de software. Com início em 2023, atualmente cursando Análise e Desenvolvimento de Sistemas e me capacitando em tecnologias voltadas para o desenvolvimento de front-</w:t>
-      </w:r>
-      <w:proofErr w:type="spellStart"/>
-      <w:r>
-        <w:t>end</w:t>
-      </w:r>
-      <w:proofErr w:type="spellEnd"/>
-      <w:r>
-        <w:t xml:space="preserve"> como </w:t>
-      </w:r>
-      <w:proofErr w:type="spellStart"/>
-      <w:r>
-        <w:t>JavaScript</w:t>
-      </w:r>
-      <w:proofErr w:type="spellEnd"/>
-      <w:r>
-        <w:t xml:space="preserve">, </w:t>
-      </w:r>
-      <w:proofErr w:type="spellStart"/>
-      <w:r>
-        <w:t>TypeScript</w:t>
-      </w:r>
-      <w:proofErr w:type="spellEnd"/>
-      <w:r>
-        <w:t xml:space="preserve"> e Angular Framework.</w:t>
-      </w:r>
+        <w:rPr>
+          <w:rFonts w:cstheme="minorHAnsi"/>
+          <w:b/>
+          <w:color w:val="0F141F"/>
+        </w:rPr>
+      </w:pPr>
     </w:p>
     <w:p>
       <w:pPr>
         <w:spacing w:after="60"/>
         <w:ind w:left="284"/>
-      </w:pPr>
-    </w:p>
-    <w:p>
-      <w:pPr>
-        <w:spacing w:after="60"/>
-        <w:ind w:left="284"/>
-        <w:jc w:val="center"/>
-        <w:rPr>
-          <w:rFonts w:cstheme="minorHAnsi"/>
-          <w:b/>
-          <w:color w:val="0F141F"/>
-          <w:sz w:val="30"/>
-          <w:szCs w:val="30"/>
-        </w:rPr>
-      </w:pPr>
-      <w:r>
-        <w:rPr>
-          <w:rFonts w:cstheme="minorHAnsi"/>
-          <w:b/>
-          <w:color w:val="0F141F"/>
-          <w:sz w:val="30"/>
-          <w:szCs w:val="30"/>
-        </w:rPr>
-        <w:t>Experiência profissional</w:t>
-      </w:r>
-    </w:p>
-    <w:p>
-      <w:pPr>
-        <w:spacing w:after="60"/>
-        <w:ind w:left="284"/>
-        <w:rPr>
-          <w:rFonts w:cstheme="minorHAnsi"/>
-          <w:color w:val="0F141F"/>
-          <w:sz w:val="20"/>
-          <w:szCs w:val="20"/>
-        </w:rPr>
-      </w:pPr>
-    </w:p>
-    <w:p>
-      <w:pPr>
-        <w:spacing w:after="60"/>
-        <w:ind w:left="284"/>
-        <w:rPr>
-          <w:rFonts w:cstheme="minorHAnsi"/>
-          <w:b/>
-          <w:color w:val="0F141F"/>
-        </w:rPr>
-      </w:pPr>
-      <w:r>
-        <w:rPr>
-          <w:rFonts w:cstheme="minorHAnsi"/>
-          <w:b/>
-          <w:color w:val="0F141F"/>
-        </w:rPr>
-        <w:t>Atendimento ao client</w:t>
-      </w:r>
-      <w:r>
-        <w:rPr>
-          <w:rFonts w:cstheme="minorHAnsi"/>
-          <w:b/>
-          <w:color w:val="0F141F"/>
-        </w:rPr>
-        <w:t>e em E-tech Informática TELECOM</w:t>
-      </w:r>
-    </w:p>
-    <w:p>
-      <w:pPr>
-        <w:spacing w:after="60"/>
-        <w:ind w:left="284"/>
-        <w:rPr>
-          <w:rFonts w:asciiTheme="majorHAnsi" w:hAnsiTheme="majorHAnsi" w:cstheme="majorHAnsi"/>
-          <w:b/>
-          <w:color w:val="0F141F"/>
-        </w:rPr>
-      </w:pPr>
-      <w:r>
-        <w:rPr>
-          <w:rFonts w:asciiTheme="majorHAnsi" w:hAnsiTheme="majorHAnsi" w:cstheme="majorHAnsi"/>
-          <w:b/>
-        </w:rPr>
-        <w:t>Dezembro/2019 – Abril/2020</w:t>
-      </w:r>
-    </w:p>
-    <w:p>
-      <w:pPr>
-        <w:spacing w:after="60"/>
-        <w:ind w:left="284"/>
-        <w:rPr>
-          <w:rFonts w:cstheme="minorHAnsi"/>
-          <w:color w:val="0F141F"/>
-        </w:rPr>
-      </w:pPr>
-      <w:r>
-        <w:rPr>
-          <w:rFonts w:cstheme="minorHAnsi"/>
-          <w:color w:val="0F141F"/>
-        </w:rPr>
-        <w:t>Responsável por atender clientes</w:t>
-      </w:r>
-      <w:r>
-        <w:rPr>
-          <w:rFonts w:cstheme="minorHAnsi"/>
-          <w:color w:val="0F141F"/>
-        </w:rPr>
-        <w:t xml:space="preserve"> remotamente, </w:t>
-      </w:r>
-      <w:r>
-        <w:rPr>
-          <w:rFonts w:cstheme="minorHAnsi"/>
-          <w:color w:val="0F141F"/>
-        </w:rPr>
-        <w:t>presta</w:t>
-      </w:r>
-      <w:r>
-        <w:rPr>
-          <w:rFonts w:cstheme="minorHAnsi"/>
-          <w:color w:val="0F141F"/>
-        </w:rPr>
-        <w:t>ndo</w:t>
-      </w:r>
-      <w:r>
-        <w:rPr>
-          <w:rFonts w:cstheme="minorHAnsi"/>
-          <w:color w:val="0F141F"/>
-        </w:rPr>
-        <w:t xml:space="preserve"> assistência técnica </w:t>
-      </w:r>
-      <w:r>
-        <w:rPr>
-          <w:rFonts w:cstheme="minorHAnsi"/>
-          <w:color w:val="0F141F"/>
-        </w:rPr>
-        <w:t>e demais necessidades</w:t>
-      </w:r>
-      <w:r>
-        <w:rPr>
-          <w:rFonts w:cstheme="minorHAnsi"/>
-          <w:color w:val="0F141F"/>
-        </w:rPr>
-        <w:t>, também atuando com tarefas administrativas básicas como revisão de contratos e produção de relatórios.</w:t>
-      </w:r>
-    </w:p>
-    <w:p>
-      <w:pPr>
-        <w:spacing w:after="60"/>
-        <w:ind w:left="284"/>
-        <w:rPr>
-          <w:rFonts w:cstheme="minorHAnsi"/>
-          <w:color w:val="0F141F"/>
-        </w:rPr>
-      </w:pPr>
-    </w:p>
-    <w:p>
-      <w:pPr>
-        <w:spacing w:after="60"/>
-        <w:ind w:left="284"/>
-        <w:rPr>
-          <w:rFonts w:cstheme="minorHAnsi"/>
-          <w:b/>
-          <w:color w:val="0F141F"/>
-        </w:rPr>
-      </w:pPr>
-      <w:r>
-        <w:rPr>
-          <w:rFonts w:cstheme="minorHAnsi"/>
-          <w:b/>
-          <w:color w:val="0F141F"/>
-        </w:rPr>
-        <w:t>Supervisor de suporte técnico em E-tech Informática TELECOM</w:t>
-      </w:r>
-    </w:p>
-    <w:p>
-      <w:pPr>
-        <w:spacing w:after="60"/>
-        <w:ind w:left="284"/>
-        <w:rPr>
-          <w:rFonts w:asciiTheme="majorHAnsi" w:hAnsiTheme="majorHAnsi" w:cstheme="majorHAnsi"/>
-          <w:b/>
-          <w:color w:val="0F141F"/>
-        </w:rPr>
-      </w:pPr>
-      <w:r>
-        <w:rPr>
-          <w:rFonts w:asciiTheme="majorHAnsi" w:hAnsiTheme="majorHAnsi" w:cstheme="majorHAnsi"/>
-          <w:b/>
-          <w:color w:val="0F141F"/>
-        </w:rPr>
-        <w:t xml:space="preserve">Maio/2020 </w:t>
-      </w:r>
-      <w:r>
-        <w:rPr>
-          <w:rFonts w:asciiTheme="majorHAnsi" w:hAnsiTheme="majorHAnsi" w:cstheme="majorHAnsi"/>
-          <w:b/>
-          <w:color w:val="0F141F"/>
-        </w:rPr>
-        <w:t>–</w:t>
-      </w:r>
-      <w:r>
-        <w:rPr>
-          <w:rFonts w:asciiTheme="majorHAnsi" w:hAnsiTheme="majorHAnsi" w:cstheme="majorHAnsi"/>
-          <w:b/>
-          <w:color w:val="0F141F"/>
-        </w:rPr>
-        <w:t xml:space="preserve"> </w:t>
-      </w:r>
-      <w:r>
-        <w:rPr>
-          <w:rFonts w:asciiTheme="majorHAnsi" w:hAnsiTheme="majorHAnsi" w:cstheme="majorHAnsi"/>
-          <w:b/>
-          <w:color w:val="0F141F"/>
-        </w:rPr>
-        <w:t>Janeiro/2023</w:t>
-      </w:r>
-    </w:p>
-    <w:p>
-      <w:pPr>
-        <w:spacing w:after="60"/>
-        <w:ind w:left="284"/>
-        <w:rPr>
-          <w:rFonts w:cstheme="minorHAnsi"/>
-          <w:color w:val="0F141F"/>
-        </w:rPr>
-      </w:pPr>
-      <w:r>
-        <w:rPr>
-          <w:rFonts w:cstheme="minorHAnsi"/>
-          <w:color w:val="0F141F"/>
-        </w:rPr>
-        <w:t xml:space="preserve">Supervisor de </w:t>
-      </w:r>
-      <w:r>
-        <w:rPr>
-          <w:rFonts w:cstheme="minorHAnsi"/>
-          <w:color w:val="0F141F"/>
-        </w:rPr>
-        <w:t>equipes técnicas e do SAC, responsável pela agenda de serviços das equipes técnicas, orientando e auxiliando durante a execução, também atuando com tarefas administrativas relacionadas.</w:t>
-      </w:r>
-    </w:p>
-    <w:p>
-      <w:pPr>
-        <w:spacing w:after="60"/>
-        <w:ind w:left="284"/>
-        <w:rPr>
-          <w:rFonts w:cstheme="minorHAnsi"/>
-          <w:color w:val="0F141F"/>
-        </w:rPr>
-      </w:pPr>
-    </w:p>
-    <w:p>
-      <w:pPr>
-        <w:spacing w:after="60"/>
-        <w:ind w:left="284"/>
-        <w:rPr>
-          <w:rFonts w:cstheme="minorHAnsi"/>
-          <w:b/>
-          <w:color w:val="0F141F"/>
-        </w:rPr>
-      </w:pPr>
-      <w:r>
-        <w:rPr>
-          <w:rFonts w:cstheme="minorHAnsi"/>
-          <w:b/>
-          <w:color w:val="0F141F"/>
-        </w:rPr>
-        <w:t>Supervisor de almoxarifado em E-tech Informática TELECOM</w:t>
-      </w:r>
-    </w:p>
-    <w:p>
-      <w:pPr>
-        <w:spacing w:after="60"/>
-        <w:ind w:left="284"/>
-        <w:rPr>
-          <w:rFonts w:asciiTheme="majorHAnsi" w:hAnsiTheme="majorHAnsi" w:cstheme="majorHAnsi"/>
-          <w:b/>
-          <w:color w:val="0F141F"/>
-        </w:rPr>
-      </w:pPr>
-      <w:r>
-        <w:rPr>
-          <w:rFonts w:asciiTheme="majorHAnsi" w:hAnsiTheme="majorHAnsi" w:cstheme="majorHAnsi"/>
-          <w:b/>
-          <w:color w:val="0F141F"/>
-        </w:rPr>
-        <w:t xml:space="preserve">Fevereiro/2023 – </w:t>
-      </w:r>
-      <w:r>
-        <w:rPr>
-          <w:rFonts w:asciiTheme="majorHAnsi" w:hAnsiTheme="majorHAnsi" w:cstheme="majorHAnsi"/>
-          <w:b/>
-        </w:rPr>
-        <w:t>Presente</w:t>
-      </w:r>
-    </w:p>
-    <w:p>
-      <w:pPr>
-        <w:spacing w:after="60"/>
-        <w:ind w:left="284"/>
-        <w:rPr>
-          <w:rFonts w:cstheme="minorHAnsi"/>
-          <w:color w:val="0F141F"/>
-        </w:rPr>
-      </w:pPr>
-      <w:r>
-        <w:rPr>
-          <w:rFonts w:cstheme="minorHAnsi"/>
-          <w:color w:val="0F141F"/>
-        </w:rPr>
-        <w:t>Encarregado pelo fluxo de entradas e saídas do estoque, configurar e testar equipamentos que serão instalados nos clientes entre outras atividades administrativas.</w:t>
-      </w:r>
+        <w:rPr>
+          <w:rFonts w:cstheme="minorHAnsi"/>
+          <w:b/>
+          <w:color w:val="0F141F"/>
+        </w:rPr>
+      </w:pPr>
     </w:p>
     <w:p>
       <w:pPr>
@@ -2511,6 +2800,345 @@
     </w:lvl>
   </w:abstractNum>
   <w:abstractNum w:abstractNumId="3">
+    <w:nsid w:val="3A1F659A"/>
+    <w:multiLevelType w:val="hybridMultilevel"/>
+    <w:tmpl w:val="2E527294"/>
+    <w:lvl w:ilvl="0" w:tplc="04160001">
+      <w:start w:val="1"/>
+      <w:numFmt w:val="bullet"/>
+      <w:lvlText w:val=""/>
+      <w:lvlJc w:val="left"/>
+      <w:pPr>
+        <w:ind w:left="720" w:hanging="360"/>
+      </w:pPr>
+      <w:rPr>
+        <w:rFonts w:ascii="Symbol" w:hAnsi="Symbol" w:hint="default"/>
+      </w:rPr>
+    </w:lvl>
+    <w:lvl w:ilvl="1" w:tplc="04160003" w:tentative="1">
+      <w:start w:val="1"/>
+      <w:numFmt w:val="bullet"/>
+      <w:lvlText w:val="o"/>
+      <w:lvlJc w:val="left"/>
+      <w:pPr>
+        <w:ind w:left="1440" w:hanging="360"/>
+      </w:pPr>
+      <w:rPr>
+        <w:rFonts w:ascii="Courier New" w:hAnsi="Courier New" w:cs="Courier New" w:hint="default"/>
+      </w:rPr>
+    </w:lvl>
+    <w:lvl w:ilvl="2" w:tplc="04160005" w:tentative="1">
+      <w:start w:val="1"/>
+      <w:numFmt w:val="bullet"/>
+      <w:lvlText w:val=""/>
+      <w:lvlJc w:val="left"/>
+      <w:pPr>
+        <w:ind w:left="2160" w:hanging="360"/>
+      </w:pPr>
+      <w:rPr>
+        <w:rFonts w:ascii="Wingdings" w:hAnsi="Wingdings" w:hint="default"/>
+      </w:rPr>
+    </w:lvl>
+    <w:lvl w:ilvl="3" w:tplc="04160001" w:tentative="1">
+      <w:start w:val="1"/>
+      <w:numFmt w:val="bullet"/>
+      <w:lvlText w:val=""/>
+      <w:lvlJc w:val="left"/>
+      <w:pPr>
+        <w:ind w:left="2880" w:hanging="360"/>
+      </w:pPr>
+      <w:rPr>
+        <w:rFonts w:ascii="Symbol" w:hAnsi="Symbol" w:hint="default"/>
+      </w:rPr>
+    </w:lvl>
+    <w:lvl w:ilvl="4" w:tplc="04160003" w:tentative="1">
+      <w:start w:val="1"/>
+      <w:numFmt w:val="bullet"/>
+      <w:lvlText w:val="o"/>
+      <w:lvlJc w:val="left"/>
+      <w:pPr>
+        <w:ind w:left="3600" w:hanging="360"/>
+      </w:pPr>
+      <w:rPr>
+        <w:rFonts w:ascii="Courier New" w:hAnsi="Courier New" w:cs="Courier New" w:hint="default"/>
+      </w:rPr>
+    </w:lvl>
+    <w:lvl w:ilvl="5" w:tplc="04160005" w:tentative="1">
+      <w:start w:val="1"/>
+      <w:numFmt w:val="bullet"/>
+      <w:lvlText w:val=""/>
+      <w:lvlJc w:val="left"/>
+      <w:pPr>
+        <w:ind w:left="4320" w:hanging="360"/>
+      </w:pPr>
+      <w:rPr>
+        <w:rFonts w:ascii="Wingdings" w:hAnsi="Wingdings" w:hint="default"/>
+      </w:rPr>
+    </w:lvl>
+    <w:lvl w:ilvl="6" w:tplc="04160001" w:tentative="1">
+      <w:start w:val="1"/>
+      <w:numFmt w:val="bullet"/>
+      <w:lvlText w:val=""/>
+      <w:lvlJc w:val="left"/>
+      <w:pPr>
+        <w:ind w:left="5040" w:hanging="360"/>
+      </w:pPr>
+      <w:rPr>
+        <w:rFonts w:ascii="Symbol" w:hAnsi="Symbol" w:hint="default"/>
+      </w:rPr>
+    </w:lvl>
+    <w:lvl w:ilvl="7" w:tplc="04160003" w:tentative="1">
+      <w:start w:val="1"/>
+      <w:numFmt w:val="bullet"/>
+      <w:lvlText w:val="o"/>
+      <w:lvlJc w:val="left"/>
+      <w:pPr>
+        <w:ind w:left="5760" w:hanging="360"/>
+      </w:pPr>
+      <w:rPr>
+        <w:rFonts w:ascii="Courier New" w:hAnsi="Courier New" w:cs="Courier New" w:hint="default"/>
+      </w:rPr>
+    </w:lvl>
+    <w:lvl w:ilvl="8" w:tplc="04160005" w:tentative="1">
+      <w:start w:val="1"/>
+      <w:numFmt w:val="bullet"/>
+      <w:lvlText w:val=""/>
+      <w:lvlJc w:val="left"/>
+      <w:pPr>
+        <w:ind w:left="6480" w:hanging="360"/>
+      </w:pPr>
+      <w:rPr>
+        <w:rFonts w:ascii="Wingdings" w:hAnsi="Wingdings" w:hint="default"/>
+      </w:rPr>
+    </w:lvl>
+  </w:abstractNum>
+  <w:abstractNum w:abstractNumId="4">
+    <w:nsid w:val="3BB70FAE"/>
+    <w:multiLevelType w:val="hybridMultilevel"/>
+    <w:tmpl w:val="80B08006"/>
+    <w:lvl w:ilvl="0" w:tplc="04160001">
+      <w:start w:val="1"/>
+      <w:numFmt w:val="bullet"/>
+      <w:lvlText w:val=""/>
+      <w:lvlJc w:val="left"/>
+      <w:pPr>
+        <w:ind w:left="720" w:hanging="360"/>
+      </w:pPr>
+      <w:rPr>
+        <w:rFonts w:ascii="Symbol" w:hAnsi="Symbol" w:hint="default"/>
+      </w:rPr>
+    </w:lvl>
+    <w:lvl w:ilvl="1" w:tplc="04160003" w:tentative="1">
+      <w:start w:val="1"/>
+      <w:numFmt w:val="bullet"/>
+      <w:lvlText w:val="o"/>
+      <w:lvlJc w:val="left"/>
+      <w:pPr>
+        <w:ind w:left="1440" w:hanging="360"/>
+      </w:pPr>
+      <w:rPr>
+        <w:rFonts w:ascii="Courier New" w:hAnsi="Courier New" w:cs="Courier New" w:hint="default"/>
+      </w:rPr>
+    </w:lvl>
+    <w:lvl w:ilvl="2" w:tplc="04160005" w:tentative="1">
+      <w:start w:val="1"/>
+      <w:numFmt w:val="bullet"/>
+      <w:lvlText w:val=""/>
+      <w:lvlJc w:val="left"/>
+      <w:pPr>
+        <w:ind w:left="2160" w:hanging="360"/>
+      </w:pPr>
+      <w:rPr>
+        <w:rFonts w:ascii="Wingdings" w:hAnsi="Wingdings" w:hint="default"/>
+      </w:rPr>
+    </w:lvl>
+    <w:lvl w:ilvl="3" w:tplc="04160001" w:tentative="1">
+      <w:start w:val="1"/>
+      <w:numFmt w:val="bullet"/>
+      <w:lvlText w:val=""/>
+      <w:lvlJc w:val="left"/>
+      <w:pPr>
+        <w:ind w:left="2880" w:hanging="360"/>
+      </w:pPr>
+      <w:rPr>
+        <w:rFonts w:ascii="Symbol" w:hAnsi="Symbol" w:hint="default"/>
+      </w:rPr>
+    </w:lvl>
+    <w:lvl w:ilvl="4" w:tplc="04160003" w:tentative="1">
+      <w:start w:val="1"/>
+      <w:numFmt w:val="bullet"/>
+      <w:lvlText w:val="o"/>
+      <w:lvlJc w:val="left"/>
+      <w:pPr>
+        <w:ind w:left="3600" w:hanging="360"/>
+      </w:pPr>
+      <w:rPr>
+        <w:rFonts w:ascii="Courier New" w:hAnsi="Courier New" w:cs="Courier New" w:hint="default"/>
+      </w:rPr>
+    </w:lvl>
+    <w:lvl w:ilvl="5" w:tplc="04160005" w:tentative="1">
+      <w:start w:val="1"/>
+      <w:numFmt w:val="bullet"/>
+      <w:lvlText w:val=""/>
+      <w:lvlJc w:val="left"/>
+      <w:pPr>
+        <w:ind w:left="4320" w:hanging="360"/>
+      </w:pPr>
+      <w:rPr>
+        <w:rFonts w:ascii="Wingdings" w:hAnsi="Wingdings" w:hint="default"/>
+      </w:rPr>
+    </w:lvl>
+    <w:lvl w:ilvl="6" w:tplc="04160001" w:tentative="1">
+      <w:start w:val="1"/>
+      <w:numFmt w:val="bullet"/>
+      <w:lvlText w:val=""/>
+      <w:lvlJc w:val="left"/>
+      <w:pPr>
+        <w:ind w:left="5040" w:hanging="360"/>
+      </w:pPr>
+      <w:rPr>
+        <w:rFonts w:ascii="Symbol" w:hAnsi="Symbol" w:hint="default"/>
+      </w:rPr>
+    </w:lvl>
+    <w:lvl w:ilvl="7" w:tplc="04160003" w:tentative="1">
+      <w:start w:val="1"/>
+      <w:numFmt w:val="bullet"/>
+      <w:lvlText w:val="o"/>
+      <w:lvlJc w:val="left"/>
+      <w:pPr>
+        <w:ind w:left="5760" w:hanging="360"/>
+      </w:pPr>
+      <w:rPr>
+        <w:rFonts w:ascii="Courier New" w:hAnsi="Courier New" w:cs="Courier New" w:hint="default"/>
+      </w:rPr>
+    </w:lvl>
+    <w:lvl w:ilvl="8" w:tplc="04160005" w:tentative="1">
+      <w:start w:val="1"/>
+      <w:numFmt w:val="bullet"/>
+      <w:lvlText w:val=""/>
+      <w:lvlJc w:val="left"/>
+      <w:pPr>
+        <w:ind w:left="6480" w:hanging="360"/>
+      </w:pPr>
+      <w:rPr>
+        <w:rFonts w:ascii="Wingdings" w:hAnsi="Wingdings" w:hint="default"/>
+      </w:rPr>
+    </w:lvl>
+  </w:abstractNum>
+  <w:abstractNum w:abstractNumId="5">
+    <w:nsid w:val="46EB56CA"/>
+    <w:multiLevelType w:val="hybridMultilevel"/>
+    <w:tmpl w:val="920A1B36"/>
+    <w:lvl w:ilvl="0" w:tplc="04160001">
+      <w:start w:val="1"/>
+      <w:numFmt w:val="bullet"/>
+      <w:lvlText w:val=""/>
+      <w:lvlJc w:val="left"/>
+      <w:pPr>
+        <w:ind w:left="1004" w:hanging="360"/>
+      </w:pPr>
+      <w:rPr>
+        <w:rFonts w:ascii="Symbol" w:hAnsi="Symbol" w:hint="default"/>
+      </w:rPr>
+    </w:lvl>
+    <w:lvl w:ilvl="1" w:tplc="04160003" w:tentative="1">
+      <w:start w:val="1"/>
+      <w:numFmt w:val="bullet"/>
+      <w:lvlText w:val="o"/>
+      <w:lvlJc w:val="left"/>
+      <w:pPr>
+        <w:ind w:left="1724" w:hanging="360"/>
+      </w:pPr>
+      <w:rPr>
+        <w:rFonts w:ascii="Courier New" w:hAnsi="Courier New" w:cs="Courier New" w:hint="default"/>
+      </w:rPr>
+    </w:lvl>
+    <w:lvl w:ilvl="2" w:tplc="04160005" w:tentative="1">
+      <w:start w:val="1"/>
+      <w:numFmt w:val="bullet"/>
+      <w:lvlText w:val=""/>
+      <w:lvlJc w:val="left"/>
+      <w:pPr>
+        <w:ind w:left="2444" w:hanging="360"/>
+      </w:pPr>
+      <w:rPr>
+        <w:rFonts w:ascii="Wingdings" w:hAnsi="Wingdings" w:hint="default"/>
+      </w:rPr>
+    </w:lvl>
+    <w:lvl w:ilvl="3" w:tplc="04160001" w:tentative="1">
+      <w:start w:val="1"/>
+      <w:numFmt w:val="bullet"/>
+      <w:lvlText w:val=""/>
+      <w:lvlJc w:val="left"/>
+      <w:pPr>
+        <w:ind w:left="3164" w:hanging="360"/>
+      </w:pPr>
+      <w:rPr>
+        <w:rFonts w:ascii="Symbol" w:hAnsi="Symbol" w:hint="default"/>
+      </w:rPr>
+    </w:lvl>
+    <w:lvl w:ilvl="4" w:tplc="04160003" w:tentative="1">
+      <w:start w:val="1"/>
+      <w:numFmt w:val="bullet"/>
+      <w:lvlText w:val="o"/>
+      <w:lvlJc w:val="left"/>
+      <w:pPr>
+        <w:ind w:left="3884" w:hanging="360"/>
+      </w:pPr>
+      <w:rPr>
+        <w:rFonts w:ascii="Courier New" w:hAnsi="Courier New" w:cs="Courier New" w:hint="default"/>
+      </w:rPr>
+    </w:lvl>
+    <w:lvl w:ilvl="5" w:tplc="04160005" w:tentative="1">
+      <w:start w:val="1"/>
+      <w:numFmt w:val="bullet"/>
+      <w:lvlText w:val=""/>
+      <w:lvlJc w:val="left"/>
+      <w:pPr>
+        <w:ind w:left="4604" w:hanging="360"/>
+      </w:pPr>
+      <w:rPr>
+        <w:rFonts w:ascii="Wingdings" w:hAnsi="Wingdings" w:hint="default"/>
+      </w:rPr>
+    </w:lvl>
+    <w:lvl w:ilvl="6" w:tplc="04160001" w:tentative="1">
+      <w:start w:val="1"/>
+      <w:numFmt w:val="bullet"/>
+      <w:lvlText w:val=""/>
+      <w:lvlJc w:val="left"/>
+      <w:pPr>
+        <w:ind w:left="5324" w:hanging="360"/>
+      </w:pPr>
+      <w:rPr>
+        <w:rFonts w:ascii="Symbol" w:hAnsi="Symbol" w:hint="default"/>
+      </w:rPr>
+    </w:lvl>
+    <w:lvl w:ilvl="7" w:tplc="04160003" w:tentative="1">
+      <w:start w:val="1"/>
+      <w:numFmt w:val="bullet"/>
+      <w:lvlText w:val="o"/>
+      <w:lvlJc w:val="left"/>
+      <w:pPr>
+        <w:ind w:left="6044" w:hanging="360"/>
+      </w:pPr>
+      <w:rPr>
+        <w:rFonts w:ascii="Courier New" w:hAnsi="Courier New" w:cs="Courier New" w:hint="default"/>
+      </w:rPr>
+    </w:lvl>
+    <w:lvl w:ilvl="8" w:tplc="04160005" w:tentative="1">
+      <w:start w:val="1"/>
+      <w:numFmt w:val="bullet"/>
+      <w:lvlText w:val=""/>
+      <w:lvlJc w:val="left"/>
+      <w:pPr>
+        <w:ind w:left="6764" w:hanging="360"/>
+      </w:pPr>
+      <w:rPr>
+        <w:rFonts w:ascii="Wingdings" w:hAnsi="Wingdings" w:hint="default"/>
+      </w:rPr>
+    </w:lvl>
+  </w:abstractNum>
+  <w:abstractNum w:abstractNumId="6">
     <w:nsid w:val="65B17553"/>
     <w:multiLevelType w:val="hybridMultilevel"/>
     <w:tmpl w:val="901C1504"/>
@@ -2623,10 +3251,10 @@
       </w:rPr>
     </w:lvl>
   </w:abstractNum>
-  <w:abstractNum w:abstractNumId="4">
+  <w:abstractNum w:abstractNumId="7">
     <w:nsid w:val="77344BB9"/>
     <w:multiLevelType w:val="hybridMultilevel"/>
-    <w:tmpl w:val="187EF112"/>
+    <w:tmpl w:val="D82A6E6C"/>
     <w:lvl w:ilvl="0" w:tplc="04160001">
       <w:start w:val="1"/>
       <w:numFmt w:val="bullet"/>
@@ -2743,13 +3371,22 @@
     <w:abstractNumId w:val="1"/>
   </w:num>
   <w:num w:numId="3">
-    <w:abstractNumId w:val="3"/>
+    <w:abstractNumId w:val="6"/>
   </w:num>
   <w:num w:numId="4">
-    <w:abstractNumId w:val="4"/>
+    <w:abstractNumId w:val="7"/>
   </w:num>
   <w:num w:numId="5">
     <w:abstractNumId w:val="0"/>
+  </w:num>
+  <w:num w:numId="6">
+    <w:abstractNumId w:val="5"/>
+  </w:num>
+  <w:num w:numId="7">
+    <w:abstractNumId w:val="4"/>
+  </w:num>
+  <w:num w:numId="8">
+    <w:abstractNumId w:val="3"/>
   </w:num>
 </w:numbering>
 </file>

</xml_diff>